<commit_message>
Cap nhat giao dien va sql csdl
</commit_message>
<xml_diff>
--- a/Analysis and Design/baocaonhom10.docx
+++ b/Analysis and Design/baocaonhom10.docx
@@ -1,6 +1,6 @@
 
 <file path=word/document.xml><?xml version="1.0" encoding="utf-8"?>
-<w:document xmlns:wpc="http://schemas.microsoft.com/office/word/2010/wordprocessingCanvas" xmlns:mc="http://schemas.openxmlformats.org/markup-compatibility/2006" xmlns:o="urn:schemas-microsoft-com:office:office" xmlns:r="http://schemas.openxmlformats.org/officeDocument/2006/relationships" xmlns:m="http://schemas.openxmlformats.org/officeDocument/2006/math" xmlns:v="urn:schemas-microsoft-com:vml" xmlns:wp14="http://schemas.microsoft.com/office/word/2010/wordprocessingDrawing" xmlns:wp="http://schemas.openxmlformats.org/drawingml/2006/wordprocessingDrawing" xmlns:w10="urn:schemas-microsoft-com:office:word" xmlns:w="http://schemas.openxmlformats.org/wordprocessingml/2006/main" xmlns:w14="http://schemas.microsoft.com/office/word/2010/wordml" xmlns:w15="http://schemas.microsoft.com/office/word/2012/wordml" xmlns:wpg="http://schemas.microsoft.com/office/word/2010/wordprocessingGroup" xmlns:wpi="http://schemas.microsoft.com/office/word/2010/wordprocessingInk" xmlns:wne="http://schemas.microsoft.com/office/word/2006/wordml" xmlns:wps="http://schemas.microsoft.com/office/word/2010/wordprocessingShape" mc:Ignorable="w14 w15 wp14">
+<w:document xmlns:wpc="http://schemas.microsoft.com/office/word/2010/wordprocessingCanvas" xmlns:cx="http://schemas.microsoft.com/office/drawing/2014/chartex" xmlns:mc="http://schemas.openxmlformats.org/markup-compatibility/2006" xmlns:o="urn:schemas-microsoft-com:office:office" xmlns:r="http://schemas.openxmlformats.org/officeDocument/2006/relationships" xmlns:m="http://schemas.openxmlformats.org/officeDocument/2006/math" xmlns:v="urn:schemas-microsoft-com:vml" xmlns:wp14="http://schemas.microsoft.com/office/word/2010/wordprocessingDrawing" xmlns:wp="http://schemas.openxmlformats.org/drawingml/2006/wordprocessingDrawing" xmlns:w10="urn:schemas-microsoft-com:office:word" xmlns:w="http://schemas.openxmlformats.org/wordprocessingml/2006/main" xmlns:w14="http://schemas.microsoft.com/office/word/2010/wordml" xmlns:w15="http://schemas.microsoft.com/office/word/2012/wordml" xmlns:w16se="http://schemas.microsoft.com/office/word/2015/wordml/symex" xmlns:wpg="http://schemas.microsoft.com/office/word/2010/wordprocessingGroup" xmlns:wpi="http://schemas.microsoft.com/office/word/2010/wordprocessingInk" xmlns:wne="http://schemas.microsoft.com/office/word/2006/wordml" xmlns:wps="http://schemas.microsoft.com/office/word/2010/wordprocessingShape" mc:Ignorable="w14 w15 w16se wp14">
   <w:body>
     <w:p>
       <w:pPr>
@@ -17,7 +17,6 @@
           <w:noProof/>
           <w:sz w:val="28"/>
           <w:szCs w:val="28"/>
-          <w:lang w:eastAsia="zh-CN"/>
         </w:rPr>
         <w:drawing>
           <wp:anchor distT="0" distB="0" distL="114300" distR="114300" simplePos="0" relativeHeight="251659264" behindDoc="1" locked="0" layoutInCell="1" allowOverlap="1" wp14:anchorId="32C4E9A9" wp14:editId="4744D18F">
@@ -45,7 +44,7 @@
                     </pic:cNvPicPr>
                   </pic:nvPicPr>
                   <pic:blipFill>
-                    <a:blip r:embed="rId5">
+                    <a:blip r:embed="rId7">
                       <a:extLst>
                         <a:ext uri="{28A0092B-C50C-407E-A947-70E740481C1C}">
                           <a14:useLocalDpi xmlns:a14="http://schemas.microsoft.com/office/drawing/2010/main" val="0"/>
@@ -204,7 +203,6 @@
       <w:r>
         <w:rPr>
           <w:noProof/>
-          <w:lang w:eastAsia="zh-CN"/>
         </w:rPr>
         <w:drawing>
           <wp:inline distT="0" distB="0" distL="0" distR="0" wp14:anchorId="36283AA2" wp14:editId="405E30F8">
@@ -220,7 +218,7 @@
                     <pic:cNvPicPr/>
                   </pic:nvPicPr>
                   <pic:blipFill>
-                    <a:blip r:embed="rId6">
+                    <a:blip r:embed="rId8">
                       <a:extLst>
                         <a:ext uri="{28A0092B-C50C-407E-A947-70E740481C1C}">
                           <a14:useLocalDpi xmlns:a14="http://schemas.microsoft.com/office/drawing/2010/main" val="0"/>
@@ -376,7 +374,29 @@
           <w:sz w:val="32"/>
           <w:szCs w:val="32"/>
         </w:rPr>
-        <w:t>Hệ thống hỗ trợ học tập tự động</w:t>
+        <w:t>Hệ thố</w:t>
+      </w:r>
+      <w:r>
+        <w:rPr>
+          <w:rFonts w:eastAsia="Calibri" w:cs="Times New Roman"/>
+          <w:b/>
+          <w:i/>
+          <w:color w:val="000000" w:themeColor="text1"/>
+          <w:sz w:val="32"/>
+          <w:szCs w:val="32"/>
+        </w:rPr>
+        <w:t>ng tư vấn mỹ phẩm và thời trang</w:t>
+      </w:r>
+      <w:r>
+        <w:rPr>
+          <w:rFonts w:eastAsia="Calibri" w:cs="Times New Roman"/>
+          <w:b/>
+          <w:i/>
+          <w:color w:val="000000" w:themeColor="text1"/>
+          <w:sz w:val="32"/>
+          <w:szCs w:val="32"/>
+        </w:rPr>
+        <w:t xml:space="preserve"> tự động</w:t>
       </w:r>
     </w:p>
     <w:p>
@@ -869,14 +889,12 @@
           <w:szCs w:val="28"/>
         </w:rPr>
       </w:pPr>
-      <w:bookmarkStart w:id="0" w:name="_GoBack"/>
       <w:r>
         <w:rPr>
           <w:rFonts w:cs="Times New Roman"/>
           <w:noProof/>
           <w:sz w:val="28"/>
           <w:szCs w:val="28"/>
-          <w:lang w:eastAsia="zh-CN"/>
         </w:rPr>
         <w:lastRenderedPageBreak/>
         <w:drawing>
@@ -905,7 +923,7 @@
                     </pic:cNvPicPr>
                   </pic:nvPicPr>
                   <pic:blipFill>
-                    <a:blip r:embed="rId5">
+                    <a:blip r:embed="rId7">
                       <a:extLst>
                         <a:ext uri="{28A0092B-C50C-407E-A947-70E740481C1C}">
                           <a14:useLocalDpi xmlns:a14="http://schemas.microsoft.com/office/drawing/2010/main" val="0"/>
@@ -946,7 +964,6 @@
           </wp:anchor>
         </w:drawing>
       </w:r>
-      <w:bookmarkEnd w:id="0"/>
     </w:p>
     <w:p>
       <w:pPr>
@@ -1065,7 +1082,6 @@
       <w:r>
         <w:rPr>
           <w:noProof/>
-          <w:lang w:eastAsia="zh-CN"/>
         </w:rPr>
         <w:drawing>
           <wp:inline distT="0" distB="0" distL="0" distR="0" wp14:anchorId="77A64C8A" wp14:editId="41D34E75">
@@ -1081,7 +1097,7 @@
                     <pic:cNvPicPr/>
                   </pic:nvPicPr>
                   <pic:blipFill>
-                    <a:blip r:embed="rId6">
+                    <a:blip r:embed="rId8">
                       <a:extLst>
                         <a:ext uri="{28A0092B-C50C-407E-A947-70E740481C1C}">
                           <a14:useLocalDpi xmlns:a14="http://schemas.microsoft.com/office/drawing/2010/main" val="0"/>
@@ -1237,7 +1253,29 @@
           <w:sz w:val="32"/>
           <w:szCs w:val="32"/>
         </w:rPr>
-        <w:t xml:space="preserve">Hệ thống </w:t>
+        <w:t>Hệ thống</w:t>
+      </w:r>
+      <w:r>
+        <w:rPr>
+          <w:rFonts w:eastAsia="Calibri" w:cs="Times New Roman"/>
+          <w:b/>
+          <w:i/>
+          <w:color w:val="000000" w:themeColor="text1"/>
+          <w:sz w:val="32"/>
+          <w:szCs w:val="32"/>
+        </w:rPr>
+        <w:t xml:space="preserve"> tư vấn mỹ phẩm và thời trang tự động</w:t>
+      </w:r>
+      <w:r>
+        <w:rPr>
+          <w:rFonts w:eastAsia="Calibri" w:cs="Times New Roman"/>
+          <w:b/>
+          <w:i/>
+          <w:color w:val="000000" w:themeColor="text1"/>
+          <w:sz w:val="32"/>
+          <w:szCs w:val="32"/>
+        </w:rPr>
+        <w:t xml:space="preserve"> </w:t>
       </w:r>
     </w:p>
     <w:p>
@@ -1530,7 +1568,7 @@
                 <w:sz w:val="28"/>
                 <w:szCs w:val="28"/>
               </w:rPr>
-              <w:t>Trần Thị Loan</w:t>
+              <w:t>Lê Mạnh Hùng</w:t>
             </w:r>
           </w:p>
         </w:tc>
@@ -1577,7 +1615,7 @@
                 <w:sz w:val="28"/>
                 <w:szCs w:val="28"/>
               </w:rPr>
-              <w:t>Nguyễn Bích Ngọc</w:t>
+              <w:t>Cao Thị Ngọc Lan</w:t>
             </w:r>
           </w:p>
         </w:tc>
@@ -1623,23 +1661,7 @@
                 <w:sz w:val="28"/>
                 <w:szCs w:val="28"/>
               </w:rPr>
-              <w:t>Nguyễ</w:t>
-            </w:r>
-            <w:r>
-              <w:rPr>
-                <w:rFonts w:cs="Times New Roman"/>
-                <w:sz w:val="28"/>
-                <w:szCs w:val="28"/>
-              </w:rPr>
-              <w:t xml:space="preserve">n </w:t>
-            </w:r>
-            <w:r>
-              <w:rPr>
-                <w:rFonts w:cs="Times New Roman"/>
-                <w:sz w:val="28"/>
-                <w:szCs w:val="28"/>
-              </w:rPr>
-              <w:t>Ngọc Sơn</w:t>
+              <w:t>Phạm Văn Đại</w:t>
             </w:r>
           </w:p>
         </w:tc>
@@ -1832,7 +1854,41 @@
           <w:szCs w:val="26"/>
           <w:shd w:val="clear" w:color="auto" w:fill="FFFFFF"/>
         </w:rPr>
-        <w:t> nghiên cứu về đề tài “Hệ thống hỗ trợ học tập tự động” tập trung vào việc cho phép thầy cô đăng ký tài khoản, cập nhập và quản lý môn học do mình thực hiện. Mỗi môn học sẽ có các bài giảng , nhận xét, đánh giá, các câu hỏi do sinh viên đề ra và các trả lời tương ứng của thầy cô. Sinh viên khi tham gia hệ thống với tài khoản của mình có thể được xem nhắc nhở, đánh giá … Hệ thống đóng vai trò như một giáo viên ảo bên cạnh sinh viên.</w:t>
+        <w:t> nghiên cứu về đề tài “Hệ thố</w:t>
+      </w:r>
+      <w:r>
+        <w:rPr>
+          <w:sz w:val="26"/>
+          <w:szCs w:val="26"/>
+          <w:shd w:val="clear" w:color="auto" w:fill="FFFFFF"/>
+        </w:rPr>
+        <w:t>ng tư vấn mỹ phẩm và thời trang tự động</w:t>
+      </w:r>
+      <w:r>
+        <w:rPr>
+          <w:sz w:val="26"/>
+          <w:szCs w:val="26"/>
+          <w:shd w:val="clear" w:color="auto" w:fill="FFFFFF"/>
+        </w:rPr>
+        <w:t xml:space="preserve">” tập trung vào việc cho phép thầy cô đăng ký tài khoản, cập nhập và quản lý môn học do mình thực hiện. Mỗi môn học sẽ có các bài </w:t>
+      </w:r>
+      <w:proofErr w:type="gramStart"/>
+      <w:r>
+        <w:rPr>
+          <w:sz w:val="26"/>
+          <w:szCs w:val="26"/>
+          <w:shd w:val="clear" w:color="auto" w:fill="FFFFFF"/>
+        </w:rPr>
+        <w:t>giảng ,</w:t>
+      </w:r>
+      <w:proofErr w:type="gramEnd"/>
+      <w:r>
+        <w:rPr>
+          <w:sz w:val="26"/>
+          <w:szCs w:val="26"/>
+          <w:shd w:val="clear" w:color="auto" w:fill="FFFFFF"/>
+        </w:rPr>
+        <w:t xml:space="preserve"> nhận xét, đánh giá, các câu hỏi do sinh viên đề ra và các trả lời tương ứng của thầy cô. Sinh viên khi tham gia hệ thống với tài khoản của mình có thể được xem nhắc nhở, đánh giá … Hệ thống đóng vai trò như một giáo viên ảo bên cạnh sinh viên.</w:t>
       </w:r>
     </w:p>
     <w:p>
@@ -1858,7 +1914,25 @@
           <w:sz w:val="26"/>
           <w:szCs w:val="26"/>
         </w:rPr>
-        <w:t xml:space="preserve">Để hoàn thành bài báo cáo này, nhóm chúng em xin gửi lời cảm ơn  đến </w:t>
+        <w:t xml:space="preserve">Để hoàn thành bài báo cáo này, nhóm chúng em xin gửi lời cảm </w:t>
+      </w:r>
+      <w:proofErr w:type="gramStart"/>
+      <w:r>
+        <w:rPr>
+          <w:rFonts w:cs="Times New Roman"/>
+          <w:sz w:val="26"/>
+          <w:szCs w:val="26"/>
+        </w:rPr>
+        <w:t>ơn  đến</w:t>
+      </w:r>
+      <w:proofErr w:type="gramEnd"/>
+      <w:r>
+        <w:rPr>
+          <w:rFonts w:cs="Times New Roman"/>
+          <w:sz w:val="26"/>
+          <w:szCs w:val="26"/>
+        </w:rPr>
+        <w:t xml:space="preserve"> </w:t>
       </w:r>
       <w:r>
         <w:rPr>
@@ -3471,7 +3545,7 @@
           <w:docGrid w:linePitch="360"/>
         </w:sectPr>
       </w:pPr>
-      <w:bookmarkStart w:id="1" w:name="_Toc11246807"/>
+      <w:bookmarkStart w:id="0" w:name="_Toc11246807"/>
     </w:p>
     <w:p>
       <w:pPr>
@@ -3492,7 +3566,7 @@
         <w:lastRenderedPageBreak/>
         <w:t>PHẦN I. MỞ ĐẦU</w:t>
       </w:r>
-      <w:bookmarkEnd w:id="1"/>
+      <w:bookmarkEnd w:id="0"/>
     </w:p>
     <w:p>
       <w:pPr>
@@ -3526,7 +3600,7 @@
           <w:szCs w:val="28"/>
         </w:rPr>
       </w:pPr>
-      <w:bookmarkStart w:id="2" w:name="_Toc11246808"/>
+      <w:bookmarkStart w:id="1" w:name="_Toc11246808"/>
       <w:r>
         <w:rPr>
           <w:b/>
@@ -3535,7 +3609,7 @@
         </w:rPr>
         <w:t>Tên đề tài</w:t>
       </w:r>
-      <w:bookmarkEnd w:id="2"/>
+      <w:bookmarkEnd w:id="1"/>
     </w:p>
     <w:p>
       <w:pPr>
@@ -3577,7 +3651,7 @@
           <w:szCs w:val="28"/>
         </w:rPr>
       </w:pPr>
-      <w:bookmarkStart w:id="3" w:name="_Toc11246809"/>
+      <w:bookmarkStart w:id="2" w:name="_Toc11246809"/>
       <w:r>
         <w:rPr>
           <w:b/>
@@ -3586,7 +3660,7 @@
         </w:rPr>
         <w:t>Lý do chọn</w:t>
       </w:r>
-      <w:bookmarkEnd w:id="3"/>
+      <w:bookmarkEnd w:id="2"/>
     </w:p>
     <w:p>
       <w:pPr>
@@ -3613,7 +3687,23 @@
           <w:sz w:val="26"/>
           <w:szCs w:val="26"/>
         </w:rPr>
-        <w:t xml:space="preserve"> nay, việc áp dụng hệ thống hỗ trợ học tập trong qua trình học tập trở lên rất phổ biến và hiệu quả. Việc lên mạng tìm kiếm các từ khóa liên quan đến môn học của các bạn trở lên khá gần gũi, hệ thống hỗ trợ học tập tự động còn giúp cho các bạn cũng như giản viên không cần đến giảng đường mà vẫn hoàn thành môn học(tiết học) của mình hiệu quả. Bên cạnh đó hệ thống còn giúp các bạn giải đáp thắc mắc về các môn học một cách nhanh chóng thông qua việc các bạn sinh viên đặt câu hỏi và giảng viên trả lời trực tiếp trên hệ thống. Nhận thấy tầm quan trọng của hệ thống, nhóm em quyết định thực hiện đề tài này với mong muốn đưa đến cho các học viên cũng như giảng viên có các trải nghiệm trong việc giảng dạy cũng như học tập được dễ dàng hơn, thuận tiện hơn mà không mất đi hiệu quả môn học. </w:t>
+        <w:t xml:space="preserve"> nay, việc áp dụng hệ thống hỗ trợ học tập trong qua trình học tập trở lên rất phổ biến và hiệu quả. Việc lên mạng tìm kiếm các từ khóa liên quan đến môn học của các bạn trở lên khá gần gũi, hệ thống hỗ trợ học tập tự động còn giúp cho các bạn cũng như giản viên không cần đến giảng đường mà vẫn hoàn thành môn </w:t>
+      </w:r>
+      <w:proofErr w:type="gramStart"/>
+      <w:r>
+        <w:rPr>
+          <w:sz w:val="26"/>
+          <w:szCs w:val="26"/>
+        </w:rPr>
+        <w:t>học(</w:t>
+      </w:r>
+      <w:proofErr w:type="gramEnd"/>
+      <w:r>
+        <w:rPr>
+          <w:sz w:val="26"/>
+          <w:szCs w:val="26"/>
+        </w:rPr>
+        <w:t xml:space="preserve">tiết học) của mình hiệu quả. Bên cạnh đó hệ thống còn giúp các bạn giải đáp thắc mắc về các môn học một cách nhanh chóng thông qua việc các bạn sinh viên đặt câu hỏi và giảng viên trả lời trực tiếp trên hệ thống. Nhận thấy tầm quan trọng của hệ thống, nhóm em quyết định thực hiện đề tài này với mong muốn đưa đến cho các học viên cũng như giảng viên có các trải nghiệm trong việc giảng dạy cũng như học tập được dễ dàng hơn, thuận tiện hơn mà không mất đi hiệu quả môn học. </w:t>
       </w:r>
     </w:p>
     <w:p>
@@ -3635,7 +3725,7 @@
           <w:szCs w:val="28"/>
         </w:rPr>
       </w:pPr>
-      <w:bookmarkStart w:id="4" w:name="_Toc11246810"/>
+      <w:bookmarkStart w:id="3" w:name="_Toc11246810"/>
       <w:r>
         <w:rPr>
           <w:b/>
@@ -3644,7 +3734,7 @@
         </w:rPr>
         <w:t>Mục đích</w:t>
       </w:r>
-      <w:bookmarkEnd w:id="4"/>
+      <w:bookmarkEnd w:id="3"/>
     </w:p>
     <w:p>
       <w:pPr>
@@ -3716,7 +3806,7 @@
           <w:szCs w:val="28"/>
         </w:rPr>
       </w:pPr>
-      <w:bookmarkStart w:id="5" w:name="_Toc11246811"/>
+      <w:bookmarkStart w:id="4" w:name="_Toc11246811"/>
       <w:r>
         <w:rPr>
           <w:b/>
@@ -3725,7 +3815,7 @@
         </w:rPr>
         <w:t>Mục tiêu</w:t>
       </w:r>
-      <w:bookmarkEnd w:id="5"/>
+      <w:bookmarkEnd w:id="4"/>
     </w:p>
     <w:p>
       <w:pPr>
@@ -3850,7 +3940,7 @@
           <w:szCs w:val="28"/>
         </w:rPr>
       </w:pPr>
-      <w:bookmarkStart w:id="6" w:name="_Toc11246812"/>
+      <w:bookmarkStart w:id="5" w:name="_Toc11246812"/>
       <w:r>
         <w:rPr>
           <w:b/>
@@ -3859,7 +3949,7 @@
         </w:rPr>
         <w:t>Bố cục</w:t>
       </w:r>
-      <w:bookmarkEnd w:id="6"/>
+      <w:bookmarkEnd w:id="5"/>
     </w:p>
     <w:p>
       <w:pPr>
@@ -4062,7 +4152,7 @@
           <w:szCs w:val="28"/>
         </w:rPr>
       </w:pPr>
-      <w:bookmarkStart w:id="7" w:name="_Toc11246813"/>
+      <w:bookmarkStart w:id="6" w:name="_Toc11246813"/>
       <w:r>
         <w:rPr>
           <w:b/>
@@ -4071,7 +4161,7 @@
         </w:rPr>
         <w:t>Phương pháp</w:t>
       </w:r>
-      <w:bookmarkEnd w:id="7"/>
+      <w:bookmarkEnd w:id="6"/>
     </w:p>
     <w:p>
       <w:pPr>
@@ -4477,7 +4567,7 @@
           <w:szCs w:val="32"/>
         </w:rPr>
       </w:pPr>
-      <w:bookmarkStart w:id="8" w:name="_Toc11246814"/>
+      <w:bookmarkStart w:id="7" w:name="_Toc11246814"/>
       <w:r>
         <w:rPr>
           <w:b/>
@@ -4487,7 +4577,7 @@
         <w:lastRenderedPageBreak/>
         <w:t>PHẦN II. NỘI DUNG</w:t>
       </w:r>
-      <w:bookmarkEnd w:id="8"/>
+      <w:bookmarkEnd w:id="7"/>
     </w:p>
     <w:p>
       <w:pPr>
@@ -4500,7 +4590,7 @@
           <w:szCs w:val="28"/>
         </w:rPr>
       </w:pPr>
-      <w:bookmarkStart w:id="9" w:name="_Toc11246815"/>
+      <w:bookmarkStart w:id="8" w:name="_Toc11246815"/>
       <w:r>
         <w:rPr>
           <w:rFonts w:ascii="Times New Roman" w:hAnsi="Times New Roman" w:cs="Times New Roman"/>
@@ -4511,7 +4601,7 @@
         </w:rPr>
         <w:t>Chương I. Phân tích thiết kế UML</w:t>
       </w:r>
-      <w:bookmarkEnd w:id="9"/>
+      <w:bookmarkEnd w:id="8"/>
     </w:p>
     <w:p>
       <w:pPr>
@@ -4542,7 +4632,7 @@
           <w:szCs w:val="28"/>
         </w:rPr>
       </w:pPr>
-      <w:bookmarkStart w:id="10" w:name="_Toc11246816"/>
+      <w:bookmarkStart w:id="9" w:name="_Toc11246816"/>
       <w:r>
         <w:rPr>
           <w:b/>
@@ -4551,7 +4641,7 @@
         </w:rPr>
         <w:t>Đồ thị quy trình</w:t>
       </w:r>
-      <w:bookmarkEnd w:id="10"/>
+      <w:bookmarkEnd w:id="9"/>
     </w:p>
     <w:p>
       <w:pPr>
@@ -4634,7 +4724,7 @@
           <w:szCs w:val="28"/>
         </w:rPr>
       </w:pPr>
-      <w:bookmarkStart w:id="11" w:name="_Toc11246817"/>
+      <w:bookmarkStart w:id="10" w:name="_Toc11246817"/>
       <w:r>
         <w:rPr>
           <w:b/>
@@ -4643,7 +4733,7 @@
         </w:rPr>
         <w:t>Biểu đồ use case</w:t>
       </w:r>
-      <w:bookmarkEnd w:id="11"/>
+      <w:bookmarkEnd w:id="10"/>
     </w:p>
     <w:p>
       <w:pPr>
@@ -5114,7 +5204,7 @@
           <w:szCs w:val="28"/>
         </w:rPr>
       </w:pPr>
-      <w:bookmarkStart w:id="12" w:name="_Toc11246818"/>
+      <w:bookmarkStart w:id="11" w:name="_Toc11246818"/>
       <w:r>
         <w:rPr>
           <w:b/>
@@ -5123,7 +5213,7 @@
         </w:rPr>
         <w:t>Mô tả use case</w:t>
       </w:r>
-      <w:bookmarkEnd w:id="12"/>
+      <w:bookmarkEnd w:id="11"/>
     </w:p>
     <w:p>
       <w:pPr>
@@ -5161,7 +5251,7 @@
           <w:szCs w:val="26"/>
           <w:lang w:val="fr-FR" w:eastAsia="fr-FR"/>
         </w:rPr>
-        <w:t>Quản lý nội dung</w:t>
+        <w:t>Thiếp lập nội dung</w:t>
       </w:r>
     </w:p>
     <w:p>
@@ -5187,16 +5277,37 @@
           <w:szCs w:val="26"/>
           <w:lang w:val="fr-FR"/>
         </w:rPr>
-        <w:t>Mô tả vắn tắt</w:t>
-      </w:r>
-      <w:r>
-        <w:rPr>
-          <w:rFonts w:cs="Times New Roman"/>
+        <w:t xml:space="preserve">Mô tả vắn </w:t>
+      </w:r>
+      <w:proofErr w:type="gramStart"/>
+      <w:r>
+        <w:rPr>
+          <w:rFonts w:cs="Times New Roman"/>
+          <w:b/>
           <w:sz w:val="26"/>
           <w:szCs w:val="26"/>
           <w:lang w:val="fr-FR"/>
         </w:rPr>
-        <w:t>: Use case này cho phép</w:t>
+        <w:t>tắt</w:t>
+      </w:r>
+      <w:r>
+        <w:rPr>
+          <w:rFonts w:cs="Times New Roman"/>
+          <w:sz w:val="26"/>
+          <w:szCs w:val="26"/>
+          <w:lang w:val="fr-FR"/>
+        </w:rPr>
+        <w:t>:</w:t>
+      </w:r>
+      <w:proofErr w:type="gramEnd"/>
+      <w:r>
+        <w:rPr>
+          <w:rFonts w:cs="Times New Roman"/>
+          <w:sz w:val="26"/>
+          <w:szCs w:val="26"/>
+          <w:lang w:val="fr-FR"/>
+        </w:rPr>
+        <w:t xml:space="preserve"> Use case này cho phép</w:t>
       </w:r>
       <w:r>
         <w:rPr>
@@ -5607,7 +5718,7 @@
           <w:szCs w:val="26"/>
           <w:lang w:val="fr-FR" w:eastAsia="fr-FR"/>
         </w:rPr>
-        <w:t>Yêu cầu tư vấn</w:t>
+        <w:t>Phân tích thông tin người dùng</w:t>
       </w:r>
     </w:p>
     <w:p>
@@ -6464,7 +6575,7 @@
           <w:szCs w:val="26"/>
           <w:lang w:val="fr-FR" w:eastAsia="fr-FR"/>
         </w:rPr>
-        <w:t xml:space="preserve">Mô tả use case Quản lý </w:t>
+        <w:t>Mô tả</w:t>
       </w:r>
       <w:r>
         <w:rPr>
@@ -6474,8 +6585,10 @@
           <w:szCs w:val="26"/>
           <w:lang w:val="fr-FR" w:eastAsia="fr-FR"/>
         </w:rPr>
-        <w:t>giảng dạy</w:t>
-      </w:r>
+        <w:t xml:space="preserve"> use case Phân tích nguồn dữ liệu</w:t>
+      </w:r>
+      <w:bookmarkStart w:id="12" w:name="_GoBack"/>
+      <w:bookmarkEnd w:id="12"/>
     </w:p>
     <w:p>
       <w:pPr>
@@ -6497,8 +6610,19 @@
           <w:szCs w:val="26"/>
           <w:lang w:val="fr-FR"/>
         </w:rPr>
-        <w:t>Mô tả vắn tắt:</w:t>
-      </w:r>
+        <w:t xml:space="preserve">Mô tả vắn </w:t>
+      </w:r>
+      <w:proofErr w:type="gramStart"/>
+      <w:r>
+        <w:rPr>
+          <w:b/>
+          <w:sz w:val="26"/>
+          <w:szCs w:val="26"/>
+          <w:lang w:val="fr-FR"/>
+        </w:rPr>
+        <w:t>tắt:</w:t>
+      </w:r>
+      <w:proofErr w:type="gramEnd"/>
       <w:r>
         <w:rPr>
           <w:sz w:val="26"/>
@@ -6687,12 +6811,21 @@
         </w:rPr>
         <w:t>Thêm</w:t>
       </w:r>
-      <w:r>
-        <w:rPr>
-          <w:sz w:val="26"/>
-          <w:szCs w:val="26"/>
-        </w:rPr>
-        <w:t>”.Hệ thống sẽ hiển thị một trường cho phép nhập thông tin.</w:t>
+      <w:proofErr w:type="gramStart"/>
+      <w:r>
+        <w:rPr>
+          <w:sz w:val="26"/>
+          <w:szCs w:val="26"/>
+        </w:rPr>
+        <w:t>”.Hệ</w:t>
+      </w:r>
+      <w:proofErr w:type="gramEnd"/>
+      <w:r>
+        <w:rPr>
+          <w:sz w:val="26"/>
+          <w:szCs w:val="26"/>
+        </w:rPr>
+        <w:t xml:space="preserve"> thống sẽ hiển thị một trường cho phép nhập thông tin.</w:t>
       </w:r>
     </w:p>
     <w:p>
@@ -6741,14 +6874,30 @@
           <w:sz w:val="26"/>
           <w:szCs w:val="26"/>
         </w:rPr>
-        <w:t xml:space="preserve"> nhận xét đánh giá</w:t>
-      </w:r>
-      <w:r>
-        <w:rPr>
-          <w:sz w:val="26"/>
-          <w:szCs w:val="26"/>
-        </w:rPr>
-        <w:t xml:space="preserve">,… vào một biểu mẫu bên dưới màn hình và kích vào nút “Thêm”. Hệ thống sẽ kiểm tra dữ liệu nhập vào và lưu vào bảng </w:t>
+        <w:t xml:space="preserve"> nhận xét đánh </w:t>
+      </w:r>
+      <w:proofErr w:type="gramStart"/>
+      <w:r>
+        <w:rPr>
+          <w:sz w:val="26"/>
+          <w:szCs w:val="26"/>
+        </w:rPr>
+        <w:t>giá</w:t>
+      </w:r>
+      <w:r>
+        <w:rPr>
+          <w:sz w:val="26"/>
+          <w:szCs w:val="26"/>
+        </w:rPr>
+        <w:t>,…</w:t>
+      </w:r>
+      <w:proofErr w:type="gramEnd"/>
+      <w:r>
+        <w:rPr>
+          <w:sz w:val="26"/>
+          <w:szCs w:val="26"/>
+        </w:rPr>
+        <w:t xml:space="preserve"> vào một biểu mẫu bên dưới màn hình và kích vào nút “Thêm”. Hệ thống sẽ kiểm tra dữ liệu nhập vào và lưu vào bảng </w:t>
       </w:r>
       <w:r>
         <w:rPr>
@@ -6949,12 +7098,21 @@
         </w:rPr>
         <w:t xml:space="preserve"> có thể hoàn thành </w:t>
       </w:r>
-      <w:r>
-        <w:rPr>
-          <w:sz w:val="26"/>
-          <w:szCs w:val="26"/>
-        </w:rPr>
-        <w:t>thêm  thông tin môn học</w:t>
+      <w:proofErr w:type="gramStart"/>
+      <w:r>
+        <w:rPr>
+          <w:sz w:val="26"/>
+          <w:szCs w:val="26"/>
+        </w:rPr>
+        <w:t>thêm  thông</w:t>
+      </w:r>
+      <w:proofErr w:type="gramEnd"/>
+      <w:r>
+        <w:rPr>
+          <w:sz w:val="26"/>
+          <w:szCs w:val="26"/>
+        </w:rPr>
+        <w:t xml:space="preserve"> tin môn học</w:t>
       </w:r>
       <w:r>
         <w:rPr>
@@ -7076,253 +7234,12 @@
       <w:r>
         <w:rPr>
           <w:noProof/>
-          <w:lang w:eastAsia="zh-CN"/>
         </w:rPr>
         <w:drawing>
           <wp:inline distT="0" distB="0" distL="0" distR="0" wp14:anchorId="3184E713" wp14:editId="52A199EB">
             <wp:extent cx="5760720" cy="3696970"/>
             <wp:effectExtent l="0" t="0" r="0" b="0"/>
             <wp:docPr id="11" name="Picture 11"/>
-            <wp:cNvGraphicFramePr>
-              <a:graphicFrameLocks xmlns:a="http://schemas.openxmlformats.org/drawingml/2006/main" noChangeAspect="1"/>
-            </wp:cNvGraphicFramePr>
-            <a:graphic xmlns:a="http://schemas.openxmlformats.org/drawingml/2006/main">
-              <a:graphicData uri="http://schemas.openxmlformats.org/drawingml/2006/picture">
-                <pic:pic xmlns:pic="http://schemas.openxmlformats.org/drawingml/2006/picture">
-                  <pic:nvPicPr>
-                    <pic:cNvPr id="1" name=""/>
-                    <pic:cNvPicPr/>
-                  </pic:nvPicPr>
-                  <pic:blipFill>
-                    <a:blip r:embed="rId7"/>
-                    <a:stretch>
-                      <a:fillRect/>
-                    </a:stretch>
-                  </pic:blipFill>
-                  <pic:spPr>
-                    <a:xfrm>
-                      <a:off x="0" y="0"/>
-                      <a:ext cx="5760720" cy="3696970"/>
-                    </a:xfrm>
-                    <a:prstGeom prst="rect">
-                      <a:avLst/>
-                    </a:prstGeom>
-                  </pic:spPr>
-                </pic:pic>
-              </a:graphicData>
-            </a:graphic>
-          </wp:inline>
-        </w:drawing>
-      </w:r>
-    </w:p>
-    <w:p>
-      <w:pPr>
-        <w:spacing w:after="160" w:line="256" w:lineRule="auto"/>
-        <w:jc w:val="center"/>
-        <w:rPr>
-          <w:b/>
-          <w:sz w:val="26"/>
-          <w:szCs w:val="26"/>
-        </w:rPr>
-      </w:pPr>
-      <w:r>
-        <w:rPr>
-          <w:i/>
-          <w:szCs w:val="24"/>
-        </w:rPr>
-        <w:t>Hình 1.4.1</w:t>
-      </w:r>
-      <w:r>
-        <w:rPr>
-          <w:i/>
-          <w:szCs w:val="24"/>
-        </w:rPr>
-        <w:t>.1 Biểu đồ trình tự use case</w:t>
-      </w:r>
-      <w:r>
-        <w:rPr>
-          <w:i/>
-          <w:szCs w:val="24"/>
-        </w:rPr>
-        <w:t xml:space="preserve"> Xem chi tiết môn hoc</w:t>
-      </w:r>
-    </w:p>
-    <w:p>
-      <w:pPr>
-        <w:pStyle w:val="ListParagraph"/>
-        <w:numPr>
-          <w:ilvl w:val="3"/>
-          <w:numId w:val="7"/>
-        </w:numPr>
-        <w:spacing w:after="160" w:line="256" w:lineRule="auto"/>
-        <w:outlineLvl w:val="4"/>
-        <w:rPr>
-          <w:b/>
-          <w:sz w:val="26"/>
-          <w:szCs w:val="26"/>
-        </w:rPr>
-      </w:pPr>
-      <w:r>
-        <w:rPr>
-          <w:b/>
-          <w:sz w:val="26"/>
-          <w:szCs w:val="26"/>
-        </w:rPr>
-        <w:t>Biểu đồ lớp phân tích</w:t>
-      </w:r>
-    </w:p>
-    <w:p>
-      <w:pPr>
-        <w:spacing w:after="160" w:line="256" w:lineRule="auto"/>
-        <w:ind w:left="568"/>
-        <w:rPr>
-          <w:b/>
-          <w:sz w:val="26"/>
-          <w:szCs w:val="26"/>
-        </w:rPr>
-      </w:pPr>
-      <w:r>
-        <w:rPr>
-          <w:noProof/>
-          <w:lang w:eastAsia="zh-CN"/>
-        </w:rPr>
-        <w:lastRenderedPageBreak/>
-        <w:drawing>
-          <wp:inline distT="0" distB="0" distL="0" distR="0" wp14:anchorId="1C9ABA4B" wp14:editId="76E994A0">
-            <wp:extent cx="5760720" cy="4448810"/>
-            <wp:effectExtent l="0" t="0" r="0" b="8890"/>
-            <wp:docPr id="12" name="Picture 12"/>
-            <wp:cNvGraphicFramePr>
-              <a:graphicFrameLocks xmlns:a="http://schemas.openxmlformats.org/drawingml/2006/main" noChangeAspect="1"/>
-            </wp:cNvGraphicFramePr>
-            <a:graphic xmlns:a="http://schemas.openxmlformats.org/drawingml/2006/main">
-              <a:graphicData uri="http://schemas.openxmlformats.org/drawingml/2006/picture">
-                <pic:pic xmlns:pic="http://schemas.openxmlformats.org/drawingml/2006/picture">
-                  <pic:nvPicPr>
-                    <pic:cNvPr id="1" name=""/>
-                    <pic:cNvPicPr/>
-                  </pic:nvPicPr>
-                  <pic:blipFill>
-                    <a:blip r:embed="rId8"/>
-                    <a:stretch>
-                      <a:fillRect/>
-                    </a:stretch>
-                  </pic:blipFill>
-                  <pic:spPr>
-                    <a:xfrm>
-                      <a:off x="0" y="0"/>
-                      <a:ext cx="5760720" cy="4448810"/>
-                    </a:xfrm>
-                    <a:prstGeom prst="rect">
-                      <a:avLst/>
-                    </a:prstGeom>
-                  </pic:spPr>
-                </pic:pic>
-              </a:graphicData>
-            </a:graphic>
-          </wp:inline>
-        </w:drawing>
-      </w:r>
-    </w:p>
-    <w:p>
-      <w:pPr>
-        <w:spacing w:after="160" w:line="256" w:lineRule="auto"/>
-        <w:jc w:val="center"/>
-        <w:rPr>
-          <w:i/>
-          <w:szCs w:val="24"/>
-        </w:rPr>
-      </w:pPr>
-      <w:r>
-        <w:rPr>
-          <w:i/>
-          <w:szCs w:val="24"/>
-        </w:rPr>
-        <w:t>Hình 1.4.1</w:t>
-      </w:r>
-      <w:r>
-        <w:rPr>
-          <w:i/>
-          <w:szCs w:val="24"/>
-        </w:rPr>
-        <w:t xml:space="preserve">.2 Biểu đồ lớp phân tích use case </w:t>
-      </w:r>
-      <w:r>
-        <w:rPr>
-          <w:i/>
-          <w:szCs w:val="24"/>
-        </w:rPr>
-        <w:t>Xem chi tiết môn học</w:t>
-      </w:r>
-    </w:p>
-    <w:p>
-      <w:pPr>
-        <w:pStyle w:val="ListParagraph"/>
-        <w:numPr>
-          <w:ilvl w:val="2"/>
-          <w:numId w:val="7"/>
-        </w:numPr>
-        <w:spacing w:after="160" w:line="256" w:lineRule="auto"/>
-        <w:outlineLvl w:val="3"/>
-        <w:rPr>
-          <w:b/>
-          <w:sz w:val="26"/>
-          <w:szCs w:val="26"/>
-        </w:rPr>
-      </w:pPr>
-      <w:r>
-        <w:rPr>
-          <w:b/>
-          <w:sz w:val="26"/>
-          <w:szCs w:val="26"/>
-        </w:rPr>
-        <w:t>Phân tích use case Đặt câu hỏi</w:t>
-      </w:r>
-    </w:p>
-    <w:p>
-      <w:pPr>
-        <w:pStyle w:val="ListParagraph"/>
-        <w:numPr>
-          <w:ilvl w:val="3"/>
-          <w:numId w:val="7"/>
-        </w:numPr>
-        <w:spacing w:after="160" w:line="256" w:lineRule="auto"/>
-        <w:outlineLvl w:val="4"/>
-        <w:rPr>
-          <w:b/>
-          <w:sz w:val="26"/>
-          <w:szCs w:val="26"/>
-        </w:rPr>
-      </w:pPr>
-      <w:r>
-        <w:rPr>
-          <w:b/>
-          <w:sz w:val="26"/>
-          <w:szCs w:val="26"/>
-        </w:rPr>
-        <w:t>Biểu đồ trình tự</w:t>
-      </w:r>
-    </w:p>
-    <w:p>
-      <w:pPr>
-        <w:spacing w:after="160" w:line="256" w:lineRule="auto"/>
-        <w:rPr>
-          <w:b/>
-          <w:sz w:val="26"/>
-          <w:szCs w:val="26"/>
-        </w:rPr>
-      </w:pPr>
-      <w:r>
-        <w:rPr>
-          <w:noProof/>
-          <w:lang w:eastAsia="zh-CN"/>
-        </w:rPr>
-        <w:lastRenderedPageBreak/>
-        <w:drawing>
-          <wp:inline distT="0" distB="0" distL="0" distR="0" wp14:anchorId="79F7C5F7" wp14:editId="3172A113">
-            <wp:extent cx="5760720" cy="4185285"/>
-            <wp:effectExtent l="0" t="0" r="0" b="5715"/>
-            <wp:docPr id="4" name="Picture 4"/>
             <wp:cNvGraphicFramePr>
               <a:graphicFrameLocks xmlns:a="http://schemas.openxmlformats.org/drawingml/2006/main" noChangeAspect="1"/>
             </wp:cNvGraphicFramePr>
@@ -7342,7 +7259,7 @@
                   <pic:spPr>
                     <a:xfrm>
                       <a:off x="0" y="0"/>
-                      <a:ext cx="5760720" cy="4185285"/>
+                      <a:ext cx="5760720" cy="3696970"/>
                     </a:xfrm>
                     <a:prstGeom prst="rect">
                       <a:avLst/>
@@ -7357,46 +7274,35 @@
     </w:p>
     <w:p>
       <w:pPr>
-        <w:pStyle w:val="ListParagraph"/>
         <w:spacing w:after="160" w:line="256" w:lineRule="auto"/>
-        <w:ind w:left="0"/>
         <w:jc w:val="center"/>
+        <w:rPr>
+          <w:b/>
+          <w:sz w:val="26"/>
+          <w:szCs w:val="26"/>
+        </w:rPr>
+      </w:pPr>
+      <w:r>
         <w:rPr>
           <w:i/>
           <w:szCs w:val="24"/>
         </w:rPr>
-      </w:pPr>
+        <w:t>Hình 1.4.1</w:t>
+      </w:r>
       <w:r>
         <w:rPr>
           <w:i/>
           <w:szCs w:val="24"/>
         </w:rPr>
-        <w:t>Hình 1.4.2</w:t>
+        <w:t>.1 Biểu đồ trình tự use case</w:t>
       </w:r>
       <w:r>
         <w:rPr>
           <w:i/>
           <w:szCs w:val="24"/>
         </w:rPr>
-        <w:t>.1 Biểu đồ trình tự use case</w:t>
-      </w:r>
-      <w:r>
-        <w:rPr>
-          <w:i/>
-          <w:szCs w:val="24"/>
-        </w:rPr>
-        <w:t xml:space="preserve"> Đặt câu hỏi</w:t>
-      </w:r>
-    </w:p>
-    <w:p>
-      <w:pPr>
-        <w:spacing w:after="160" w:line="256" w:lineRule="auto"/>
-        <w:rPr>
-          <w:b/>
-          <w:sz w:val="26"/>
-          <w:szCs w:val="26"/>
-        </w:rPr>
-      </w:pPr>
+        <w:t xml:space="preserve"> Xem chi tiết môn hoc</w:t>
+      </w:r>
     </w:p>
     <w:p>
       <w:pPr>
@@ -7419,12 +7325,13 @@
           <w:sz w:val="26"/>
           <w:szCs w:val="26"/>
         </w:rPr>
-        <w:t>Biểu đò lớp phân tích</w:t>
+        <w:t>Biểu đồ lớp phân tích</w:t>
       </w:r>
     </w:p>
     <w:p>
       <w:pPr>
         <w:spacing w:after="160" w:line="256" w:lineRule="auto"/>
+        <w:ind w:left="568"/>
         <w:rPr>
           <w:b/>
           <w:sz w:val="26"/>
@@ -7434,13 +7341,13 @@
       <w:r>
         <w:rPr>
           <w:noProof/>
-          <w:lang w:eastAsia="zh-CN"/>
-        </w:rPr>
+        </w:rPr>
+        <w:lastRenderedPageBreak/>
         <w:drawing>
-          <wp:inline distT="0" distB="0" distL="0" distR="0" wp14:anchorId="159A11A0" wp14:editId="52A2D1AF">
-            <wp:extent cx="5760720" cy="3433445"/>
-            <wp:effectExtent l="0" t="0" r="0" b="0"/>
-            <wp:docPr id="5" name="Picture 5"/>
+          <wp:inline distT="0" distB="0" distL="0" distR="0" wp14:anchorId="1C9ABA4B" wp14:editId="76E994A0">
+            <wp:extent cx="5760720" cy="4448810"/>
+            <wp:effectExtent l="0" t="0" r="0" b="8890"/>
+            <wp:docPr id="12" name="Picture 12"/>
             <wp:cNvGraphicFramePr>
               <a:graphicFrameLocks xmlns:a="http://schemas.openxmlformats.org/drawingml/2006/main" noChangeAspect="1"/>
             </wp:cNvGraphicFramePr>
@@ -7460,7 +7367,7 @@
                   <pic:spPr>
                     <a:xfrm>
                       <a:off x="0" y="0"/>
-                      <a:ext cx="5760720" cy="3433445"/>
+                      <a:ext cx="5760720" cy="4448810"/>
                     </a:xfrm>
                     <a:prstGeom prst="rect">
                       <a:avLst/>
@@ -7475,6 +7382,7 @@
     </w:p>
     <w:p>
       <w:pPr>
+        <w:spacing w:after="160" w:line="256" w:lineRule="auto"/>
         <w:jc w:val="center"/>
         <w:rPr>
           <w:i/>
@@ -7486,7 +7394,7 @@
           <w:i/>
           <w:szCs w:val="24"/>
         </w:rPr>
-        <w:t>Hình 1.4.2</w:t>
+        <w:t>Hình 1.4.1</w:t>
       </w:r>
       <w:r>
         <w:rPr>
@@ -7500,7 +7408,7 @@
           <w:i/>
           <w:szCs w:val="24"/>
         </w:rPr>
-        <w:t>Đặt câu hỏi</w:t>
+        <w:t>Xem chi tiết môn học</w:t>
       </w:r>
     </w:p>
     <w:p>
@@ -7524,7 +7432,7 @@
           <w:sz w:val="26"/>
           <w:szCs w:val="26"/>
         </w:rPr>
-        <w:t>Phân tích use case Trả lời câu hỏi</w:t>
+        <w:t>Phân tích use case Đặt câu hỏi</w:t>
       </w:r>
     </w:p>
     <w:p>
@@ -7548,29 +7456,28 @@
           <w:sz w:val="26"/>
           <w:szCs w:val="26"/>
         </w:rPr>
+        <w:t>Biểu đồ trình tự</w:t>
+      </w:r>
+    </w:p>
+    <w:p>
+      <w:pPr>
+        <w:spacing w:after="160" w:line="256" w:lineRule="auto"/>
+        <w:rPr>
+          <w:b/>
+          <w:sz w:val="26"/>
+          <w:szCs w:val="26"/>
+        </w:rPr>
+      </w:pPr>
+      <w:r>
+        <w:rPr>
+          <w:noProof/>
+        </w:rPr>
         <w:lastRenderedPageBreak/>
-        <w:t>Biểu đồ trình tự</w:t>
-      </w:r>
-    </w:p>
-    <w:p>
-      <w:pPr>
-        <w:spacing w:after="160" w:line="256" w:lineRule="auto"/>
-        <w:rPr>
-          <w:b/>
-          <w:sz w:val="26"/>
-          <w:szCs w:val="26"/>
-        </w:rPr>
-      </w:pPr>
-      <w:r>
-        <w:rPr>
-          <w:noProof/>
-          <w:lang w:eastAsia="zh-CN"/>
-        </w:rPr>
         <w:drawing>
-          <wp:inline distT="0" distB="0" distL="0" distR="0" wp14:anchorId="4B530702" wp14:editId="4B40A8CC">
-            <wp:extent cx="5760720" cy="4648200"/>
-            <wp:effectExtent l="0" t="0" r="0" b="0"/>
-            <wp:docPr id="6" name="Picture 6"/>
+          <wp:inline distT="0" distB="0" distL="0" distR="0" wp14:anchorId="79F7C5F7" wp14:editId="3172A113">
+            <wp:extent cx="5760720" cy="4185285"/>
+            <wp:effectExtent l="0" t="0" r="0" b="5715"/>
+            <wp:docPr id="4" name="Picture 4"/>
             <wp:cNvGraphicFramePr>
               <a:graphicFrameLocks xmlns:a="http://schemas.openxmlformats.org/drawingml/2006/main" noChangeAspect="1"/>
             </wp:cNvGraphicFramePr>
@@ -7590,7 +7497,7 @@
                   <pic:spPr>
                     <a:xfrm>
                       <a:off x="0" y="0"/>
-                      <a:ext cx="5760720" cy="4648200"/>
+                      <a:ext cx="5760720" cy="4185285"/>
                     </a:xfrm>
                     <a:prstGeom prst="rect">
                       <a:avLst/>
@@ -7619,7 +7526,7 @@
           <w:i/>
           <w:szCs w:val="24"/>
         </w:rPr>
-        <w:t>Hình 1.4.3</w:t>
+        <w:t>Hình 1.4.2</w:t>
       </w:r>
       <w:r>
         <w:rPr>
@@ -7633,8 +7540,18 @@
           <w:i/>
           <w:szCs w:val="24"/>
         </w:rPr>
-        <w:t xml:space="preserve"> Trả lời câu hỏi</w:t>
-      </w:r>
+        <w:t xml:space="preserve"> Đặt câu hỏi</w:t>
+      </w:r>
+    </w:p>
+    <w:p>
+      <w:pPr>
+        <w:spacing w:after="160" w:line="256" w:lineRule="auto"/>
+        <w:rPr>
+          <w:b/>
+          <w:sz w:val="26"/>
+          <w:szCs w:val="26"/>
+        </w:rPr>
+      </w:pPr>
     </w:p>
     <w:p>
       <w:pPr>
@@ -7657,7 +7574,7 @@
           <w:sz w:val="26"/>
           <w:szCs w:val="26"/>
         </w:rPr>
-        <w:t>Biểu đồ lớp màn hình</w:t>
+        <w:t>Biểu đò lớp phân tích</w:t>
       </w:r>
     </w:p>
     <w:p>
@@ -7672,13 +7589,12 @@
       <w:r>
         <w:rPr>
           <w:noProof/>
-          <w:lang w:eastAsia="zh-CN"/>
         </w:rPr>
         <w:drawing>
-          <wp:inline distT="0" distB="0" distL="0" distR="0" wp14:anchorId="0A98887B" wp14:editId="18B89F84">
-            <wp:extent cx="5760720" cy="3470910"/>
+          <wp:inline distT="0" distB="0" distL="0" distR="0" wp14:anchorId="159A11A0" wp14:editId="52A2D1AF">
+            <wp:extent cx="5760720" cy="3433445"/>
             <wp:effectExtent l="0" t="0" r="0" b="0"/>
-            <wp:docPr id="10" name="Picture 10"/>
+            <wp:docPr id="5" name="Picture 5"/>
             <wp:cNvGraphicFramePr>
               <a:graphicFrameLocks xmlns:a="http://schemas.openxmlformats.org/drawingml/2006/main" noChangeAspect="1"/>
             </wp:cNvGraphicFramePr>
@@ -7698,6 +7614,242 @@
                   <pic:spPr>
                     <a:xfrm>
                       <a:off x="0" y="0"/>
+                      <a:ext cx="5760720" cy="3433445"/>
+                    </a:xfrm>
+                    <a:prstGeom prst="rect">
+                      <a:avLst/>
+                    </a:prstGeom>
+                  </pic:spPr>
+                </pic:pic>
+              </a:graphicData>
+            </a:graphic>
+          </wp:inline>
+        </w:drawing>
+      </w:r>
+    </w:p>
+    <w:p>
+      <w:pPr>
+        <w:jc w:val="center"/>
+        <w:rPr>
+          <w:i/>
+          <w:szCs w:val="24"/>
+        </w:rPr>
+      </w:pPr>
+      <w:r>
+        <w:rPr>
+          <w:i/>
+          <w:szCs w:val="24"/>
+        </w:rPr>
+        <w:t>Hình 1.4.2</w:t>
+      </w:r>
+      <w:r>
+        <w:rPr>
+          <w:i/>
+          <w:szCs w:val="24"/>
+        </w:rPr>
+        <w:t xml:space="preserve">.2 Biểu đồ lớp phân tích use case </w:t>
+      </w:r>
+      <w:r>
+        <w:rPr>
+          <w:i/>
+          <w:szCs w:val="24"/>
+        </w:rPr>
+        <w:t>Đặt câu hỏi</w:t>
+      </w:r>
+    </w:p>
+    <w:p>
+      <w:pPr>
+        <w:pStyle w:val="ListParagraph"/>
+        <w:numPr>
+          <w:ilvl w:val="2"/>
+          <w:numId w:val="7"/>
+        </w:numPr>
+        <w:spacing w:after="160" w:line="256" w:lineRule="auto"/>
+        <w:outlineLvl w:val="3"/>
+        <w:rPr>
+          <w:b/>
+          <w:sz w:val="26"/>
+          <w:szCs w:val="26"/>
+        </w:rPr>
+      </w:pPr>
+      <w:r>
+        <w:rPr>
+          <w:b/>
+          <w:sz w:val="26"/>
+          <w:szCs w:val="26"/>
+        </w:rPr>
+        <w:t>Phân tích use case Trả lời câu hỏi</w:t>
+      </w:r>
+    </w:p>
+    <w:p>
+      <w:pPr>
+        <w:pStyle w:val="ListParagraph"/>
+        <w:numPr>
+          <w:ilvl w:val="3"/>
+          <w:numId w:val="7"/>
+        </w:numPr>
+        <w:spacing w:after="160" w:line="256" w:lineRule="auto"/>
+        <w:outlineLvl w:val="4"/>
+        <w:rPr>
+          <w:b/>
+          <w:sz w:val="26"/>
+          <w:szCs w:val="26"/>
+        </w:rPr>
+      </w:pPr>
+      <w:r>
+        <w:rPr>
+          <w:b/>
+          <w:sz w:val="26"/>
+          <w:szCs w:val="26"/>
+        </w:rPr>
+        <w:lastRenderedPageBreak/>
+        <w:t>Biểu đồ trình tự</w:t>
+      </w:r>
+    </w:p>
+    <w:p>
+      <w:pPr>
+        <w:spacing w:after="160" w:line="256" w:lineRule="auto"/>
+        <w:rPr>
+          <w:b/>
+          <w:sz w:val="26"/>
+          <w:szCs w:val="26"/>
+        </w:rPr>
+      </w:pPr>
+      <w:r>
+        <w:rPr>
+          <w:noProof/>
+        </w:rPr>
+        <w:drawing>
+          <wp:inline distT="0" distB="0" distL="0" distR="0" wp14:anchorId="4B530702" wp14:editId="4B40A8CC">
+            <wp:extent cx="5760720" cy="4648200"/>
+            <wp:effectExtent l="0" t="0" r="0" b="0"/>
+            <wp:docPr id="6" name="Picture 6"/>
+            <wp:cNvGraphicFramePr>
+              <a:graphicFrameLocks xmlns:a="http://schemas.openxmlformats.org/drawingml/2006/main" noChangeAspect="1"/>
+            </wp:cNvGraphicFramePr>
+            <a:graphic xmlns:a="http://schemas.openxmlformats.org/drawingml/2006/main">
+              <a:graphicData uri="http://schemas.openxmlformats.org/drawingml/2006/picture">
+                <pic:pic xmlns:pic="http://schemas.openxmlformats.org/drawingml/2006/picture">
+                  <pic:nvPicPr>
+                    <pic:cNvPr id="1" name=""/>
+                    <pic:cNvPicPr/>
+                  </pic:nvPicPr>
+                  <pic:blipFill>
+                    <a:blip r:embed="rId13"/>
+                    <a:stretch>
+                      <a:fillRect/>
+                    </a:stretch>
+                  </pic:blipFill>
+                  <pic:spPr>
+                    <a:xfrm>
+                      <a:off x="0" y="0"/>
+                      <a:ext cx="5760720" cy="4648200"/>
+                    </a:xfrm>
+                    <a:prstGeom prst="rect">
+                      <a:avLst/>
+                    </a:prstGeom>
+                  </pic:spPr>
+                </pic:pic>
+              </a:graphicData>
+            </a:graphic>
+          </wp:inline>
+        </w:drawing>
+      </w:r>
+    </w:p>
+    <w:p>
+      <w:pPr>
+        <w:pStyle w:val="ListParagraph"/>
+        <w:spacing w:after="160" w:line="256" w:lineRule="auto"/>
+        <w:ind w:left="0"/>
+        <w:jc w:val="center"/>
+        <w:rPr>
+          <w:i/>
+          <w:szCs w:val="24"/>
+        </w:rPr>
+      </w:pPr>
+      <w:r>
+        <w:rPr>
+          <w:i/>
+          <w:szCs w:val="24"/>
+        </w:rPr>
+        <w:t>Hình 1.4.3</w:t>
+      </w:r>
+      <w:r>
+        <w:rPr>
+          <w:i/>
+          <w:szCs w:val="24"/>
+        </w:rPr>
+        <w:t>.1 Biểu đồ trình tự use case</w:t>
+      </w:r>
+      <w:r>
+        <w:rPr>
+          <w:i/>
+          <w:szCs w:val="24"/>
+        </w:rPr>
+        <w:t xml:space="preserve"> Trả lời câu hỏi</w:t>
+      </w:r>
+    </w:p>
+    <w:p>
+      <w:pPr>
+        <w:pStyle w:val="ListParagraph"/>
+        <w:numPr>
+          <w:ilvl w:val="3"/>
+          <w:numId w:val="7"/>
+        </w:numPr>
+        <w:spacing w:after="160" w:line="256" w:lineRule="auto"/>
+        <w:outlineLvl w:val="4"/>
+        <w:rPr>
+          <w:b/>
+          <w:sz w:val="26"/>
+          <w:szCs w:val="26"/>
+        </w:rPr>
+      </w:pPr>
+      <w:r>
+        <w:rPr>
+          <w:b/>
+          <w:sz w:val="26"/>
+          <w:szCs w:val="26"/>
+        </w:rPr>
+        <w:t>Biểu đồ lớp màn hình</w:t>
+      </w:r>
+    </w:p>
+    <w:p>
+      <w:pPr>
+        <w:spacing w:after="160" w:line="256" w:lineRule="auto"/>
+        <w:rPr>
+          <w:b/>
+          <w:sz w:val="26"/>
+          <w:szCs w:val="26"/>
+        </w:rPr>
+      </w:pPr>
+      <w:r>
+        <w:rPr>
+          <w:noProof/>
+        </w:rPr>
+        <w:drawing>
+          <wp:inline distT="0" distB="0" distL="0" distR="0" wp14:anchorId="0A98887B" wp14:editId="18B89F84">
+            <wp:extent cx="5760720" cy="3470910"/>
+            <wp:effectExtent l="0" t="0" r="0" b="0"/>
+            <wp:docPr id="10" name="Picture 10"/>
+            <wp:cNvGraphicFramePr>
+              <a:graphicFrameLocks xmlns:a="http://schemas.openxmlformats.org/drawingml/2006/main" noChangeAspect="1"/>
+            </wp:cNvGraphicFramePr>
+            <a:graphic xmlns:a="http://schemas.openxmlformats.org/drawingml/2006/main">
+              <a:graphicData uri="http://schemas.openxmlformats.org/drawingml/2006/picture">
+                <pic:pic xmlns:pic="http://schemas.openxmlformats.org/drawingml/2006/picture">
+                  <pic:nvPicPr>
+                    <pic:cNvPr id="1" name=""/>
+                    <pic:cNvPicPr/>
+                  </pic:nvPicPr>
+                  <pic:blipFill>
+                    <a:blip r:embed="rId14"/>
+                    <a:stretch>
+                      <a:fillRect/>
+                    </a:stretch>
+                  </pic:blipFill>
+                  <pic:spPr>
+                    <a:xfrm>
+                      <a:off x="0" y="0"/>
                       <a:ext cx="5760720" cy="3470910"/>
                     </a:xfrm>
                     <a:prstGeom prst="rect">
@@ -7810,7 +7962,6 @@
       <w:r>
         <w:rPr>
           <w:noProof/>
-          <w:lang w:eastAsia="zh-CN"/>
         </w:rPr>
         <w:drawing>
           <wp:inline distT="0" distB="0" distL="0" distR="0" wp14:anchorId="7DCC53B4" wp14:editId="22B42EE8">
@@ -7828,7 +7979,7 @@
                     <pic:cNvPicPr/>
                   </pic:nvPicPr>
                   <pic:blipFill>
-                    <a:blip r:embed="rId13"/>
+                    <a:blip r:embed="rId15"/>
                     <a:stretch>
                       <a:fillRect/>
                     </a:stretch>
@@ -7869,290 +8020,12 @@
       <w:r>
         <w:rPr>
           <w:noProof/>
-          <w:lang w:eastAsia="zh-CN"/>
         </w:rPr>
         <w:drawing>
           <wp:inline distT="0" distB="0" distL="0" distR="0" wp14:anchorId="75784056" wp14:editId="21491D14">
             <wp:extent cx="5343525" cy="1514475"/>
             <wp:effectExtent l="0" t="0" r="9525" b="9525"/>
             <wp:docPr id="28" name="Picture 28"/>
-            <wp:cNvGraphicFramePr>
-              <a:graphicFrameLocks xmlns:a="http://schemas.openxmlformats.org/drawingml/2006/main" noChangeAspect="1"/>
-            </wp:cNvGraphicFramePr>
-            <a:graphic xmlns:a="http://schemas.openxmlformats.org/drawingml/2006/main">
-              <a:graphicData uri="http://schemas.openxmlformats.org/drawingml/2006/picture">
-                <pic:pic xmlns:pic="http://schemas.openxmlformats.org/drawingml/2006/picture">
-                  <pic:nvPicPr>
-                    <pic:cNvPr id="0" name=""/>
-                    <pic:cNvPicPr/>
-                  </pic:nvPicPr>
-                  <pic:blipFill>
-                    <a:blip r:embed="rId14"/>
-                    <a:stretch>
-                      <a:fillRect/>
-                    </a:stretch>
-                  </pic:blipFill>
-                  <pic:spPr>
-                    <a:xfrm>
-                      <a:off x="0" y="0"/>
-                      <a:ext cx="5343525" cy="1514475"/>
-                    </a:xfrm>
-                    <a:prstGeom prst="rect">
-                      <a:avLst/>
-                    </a:prstGeom>
-                  </pic:spPr>
-                </pic:pic>
-              </a:graphicData>
-            </a:graphic>
-          </wp:inline>
-        </w:drawing>
-      </w:r>
-    </w:p>
-    <w:p>
-      <w:pPr>
-        <w:spacing w:after="160" w:line="256" w:lineRule="auto"/>
-        <w:rPr>
-          <w:b/>
-          <w:sz w:val="26"/>
-          <w:szCs w:val="26"/>
-        </w:rPr>
-      </w:pPr>
-    </w:p>
-    <w:p>
-      <w:pPr>
-        <w:pStyle w:val="ListParagraph"/>
-        <w:spacing w:after="160" w:line="256" w:lineRule="auto"/>
-        <w:ind w:left="0"/>
-        <w:jc w:val="center"/>
-        <w:rPr>
-          <w:i/>
-          <w:szCs w:val="24"/>
-        </w:rPr>
-      </w:pPr>
-      <w:r>
-        <w:rPr>
-          <w:i/>
-          <w:szCs w:val="24"/>
-        </w:rPr>
-        <w:t>Hình 1.4.7</w:t>
-      </w:r>
-      <w:r>
-        <w:rPr>
-          <w:i/>
-          <w:szCs w:val="24"/>
-        </w:rPr>
-        <w:t>.1 Biểu đồ trình tự use case</w:t>
-      </w:r>
-      <w:r>
-        <w:rPr>
-          <w:i/>
-          <w:szCs w:val="24"/>
-        </w:rPr>
-        <w:t xml:space="preserve"> Quản lý môn học</w:t>
-      </w:r>
-    </w:p>
-    <w:p>
-      <w:pPr>
-        <w:pStyle w:val="ListParagraph"/>
-        <w:spacing w:after="160" w:line="256" w:lineRule="auto"/>
-        <w:ind w:left="0"/>
-        <w:jc w:val="center"/>
-        <w:rPr>
-          <w:i/>
-          <w:szCs w:val="24"/>
-        </w:rPr>
-      </w:pPr>
-    </w:p>
-    <w:p>
-      <w:pPr>
-        <w:pStyle w:val="ListParagraph"/>
-        <w:numPr>
-          <w:ilvl w:val="3"/>
-          <w:numId w:val="7"/>
-        </w:numPr>
-        <w:spacing w:after="160" w:line="256" w:lineRule="auto"/>
-        <w:outlineLvl w:val="4"/>
-        <w:rPr>
-          <w:b/>
-          <w:sz w:val="26"/>
-          <w:szCs w:val="26"/>
-        </w:rPr>
-      </w:pPr>
-      <w:r>
-        <w:rPr>
-          <w:b/>
-          <w:sz w:val="26"/>
-          <w:szCs w:val="26"/>
-        </w:rPr>
-        <w:t>Biểu đò lớp phân tích</w:t>
-      </w:r>
-    </w:p>
-    <w:p>
-      <w:pPr>
-        <w:spacing w:after="160" w:line="256" w:lineRule="auto"/>
-        <w:rPr>
-          <w:b/>
-          <w:sz w:val="26"/>
-          <w:szCs w:val="26"/>
-        </w:rPr>
-      </w:pPr>
-      <w:r>
-        <w:rPr>
-          <w:noProof/>
-          <w:lang w:eastAsia="zh-CN"/>
-        </w:rPr>
-        <w:lastRenderedPageBreak/>
-        <w:drawing>
-          <wp:inline distT="0" distB="0" distL="0" distR="0" wp14:anchorId="0CED493B" wp14:editId="061F226C">
-            <wp:extent cx="4848225" cy="3316588"/>
-            <wp:effectExtent l="0" t="0" r="0" b="0"/>
-            <wp:docPr id="13" name="Picture 13"/>
-            <wp:cNvGraphicFramePr>
-              <a:graphicFrameLocks xmlns:a="http://schemas.openxmlformats.org/drawingml/2006/main" noChangeAspect="1"/>
-            </wp:cNvGraphicFramePr>
-            <a:graphic xmlns:a="http://schemas.openxmlformats.org/drawingml/2006/main">
-              <a:graphicData uri="http://schemas.openxmlformats.org/drawingml/2006/picture">
-                <pic:pic xmlns:pic="http://schemas.openxmlformats.org/drawingml/2006/picture">
-                  <pic:nvPicPr>
-                    <pic:cNvPr id="1" name=""/>
-                    <pic:cNvPicPr/>
-                  </pic:nvPicPr>
-                  <pic:blipFill>
-                    <a:blip r:embed="rId15"/>
-                    <a:stretch>
-                      <a:fillRect/>
-                    </a:stretch>
-                  </pic:blipFill>
-                  <pic:spPr>
-                    <a:xfrm>
-                      <a:off x="0" y="0"/>
-                      <a:ext cx="4848225" cy="3316588"/>
-                    </a:xfrm>
-                    <a:prstGeom prst="rect">
-                      <a:avLst/>
-                    </a:prstGeom>
-                  </pic:spPr>
-                </pic:pic>
-              </a:graphicData>
-            </a:graphic>
-          </wp:inline>
-        </w:drawing>
-      </w:r>
-    </w:p>
-    <w:p>
-      <w:pPr>
-        <w:jc w:val="center"/>
-        <w:rPr>
-          <w:i/>
-          <w:szCs w:val="24"/>
-        </w:rPr>
-      </w:pPr>
-      <w:r>
-        <w:rPr>
-          <w:i/>
-          <w:szCs w:val="24"/>
-        </w:rPr>
-        <w:t>Hình 1.4.4</w:t>
-      </w:r>
-      <w:r>
-        <w:rPr>
-          <w:i/>
-          <w:szCs w:val="24"/>
-        </w:rPr>
-        <w:t xml:space="preserve">.2 Biểu đồ lớp phân tích use case </w:t>
-      </w:r>
-      <w:r>
-        <w:rPr>
-          <w:i/>
-          <w:szCs w:val="24"/>
-        </w:rPr>
-        <w:t>Quản lý môn học</w:t>
-      </w:r>
-      <w:r>
-        <w:rPr>
-          <w:i/>
-          <w:szCs w:val="24"/>
-        </w:rPr>
-        <w:br/>
-      </w:r>
-    </w:p>
-    <w:p>
-      <w:pPr>
-        <w:spacing w:after="200" w:line="276" w:lineRule="auto"/>
-        <w:rPr>
-          <w:rFonts w:eastAsiaTheme="majorEastAsia" w:cs="Times New Roman"/>
-          <w:b/>
-          <w:sz w:val="28"/>
-          <w:szCs w:val="28"/>
-        </w:rPr>
-      </w:pPr>
-      <w:r>
-        <w:rPr>
-          <w:rFonts w:cs="Times New Roman"/>
-          <w:b/>
-          <w:sz w:val="28"/>
-          <w:szCs w:val="28"/>
-        </w:rPr>
-        <w:br w:type="page"/>
-      </w:r>
-    </w:p>
-    <w:p>
-      <w:pPr>
-        <w:pStyle w:val="Heading2"/>
-        <w:jc w:val="center"/>
-        <w:rPr>
-          <w:rFonts w:ascii="Times New Roman" w:hAnsi="Times New Roman" w:cs="Times New Roman"/>
-          <w:b/>
-          <w:color w:val="auto"/>
-          <w:sz w:val="28"/>
-          <w:szCs w:val="28"/>
-        </w:rPr>
-      </w:pPr>
-      <w:r>
-        <w:rPr>
-          <w:rFonts w:ascii="Times New Roman" w:hAnsi="Times New Roman" w:cs="Times New Roman"/>
-          <w:b/>
-          <w:color w:val="auto"/>
-          <w:sz w:val="28"/>
-          <w:szCs w:val="28"/>
-        </w:rPr>
-        <w:lastRenderedPageBreak/>
-        <w:t>Chương 2: Thiết kế cơ sở dữ liệu</w:t>
-      </w:r>
-    </w:p>
-    <w:p/>
-    <w:p>
-      <w:pPr>
-        <w:pStyle w:val="ListParagraph"/>
-        <w:numPr>
-          <w:ilvl w:val="1"/>
-          <w:numId w:val="17"/>
-        </w:numPr>
-        <w:outlineLvl w:val="2"/>
-        <w:rPr>
-          <w:b/>
-          <w:sz w:val="26"/>
-          <w:szCs w:val="26"/>
-        </w:rPr>
-      </w:pPr>
-      <w:r>
-        <w:rPr>
-          <w:b/>
-          <w:sz w:val="26"/>
-          <w:szCs w:val="26"/>
-        </w:rPr>
-        <w:t>Mô hình dữ liệu quan hệ</w:t>
-      </w:r>
-      <w:r>
-        <w:rPr>
-          <w:noProof/>
-          <w:lang w:eastAsia="zh-CN"/>
-        </w:rPr>
-        <w:drawing>
-          <wp:inline distT="0" distB="0" distL="0" distR="0" wp14:anchorId="73782F5F" wp14:editId="64BE3ACF">
-            <wp:extent cx="5419725" cy="4029075"/>
-            <wp:effectExtent l="0" t="0" r="9525" b="9525"/>
-            <wp:docPr id="29" name="Picture 29"/>
             <wp:cNvGraphicFramePr>
               <a:graphicFrameLocks xmlns:a="http://schemas.openxmlformats.org/drawingml/2006/main" noChangeAspect="1"/>
             </wp:cNvGraphicFramePr>
@@ -8172,6 +8045,281 @@
                   <pic:spPr>
                     <a:xfrm>
                       <a:off x="0" y="0"/>
+                      <a:ext cx="5343525" cy="1514475"/>
+                    </a:xfrm>
+                    <a:prstGeom prst="rect">
+                      <a:avLst/>
+                    </a:prstGeom>
+                  </pic:spPr>
+                </pic:pic>
+              </a:graphicData>
+            </a:graphic>
+          </wp:inline>
+        </w:drawing>
+      </w:r>
+    </w:p>
+    <w:p>
+      <w:pPr>
+        <w:spacing w:after="160" w:line="256" w:lineRule="auto"/>
+        <w:rPr>
+          <w:b/>
+          <w:sz w:val="26"/>
+          <w:szCs w:val="26"/>
+        </w:rPr>
+      </w:pPr>
+    </w:p>
+    <w:p>
+      <w:pPr>
+        <w:pStyle w:val="ListParagraph"/>
+        <w:spacing w:after="160" w:line="256" w:lineRule="auto"/>
+        <w:ind w:left="0"/>
+        <w:jc w:val="center"/>
+        <w:rPr>
+          <w:i/>
+          <w:szCs w:val="24"/>
+        </w:rPr>
+      </w:pPr>
+      <w:r>
+        <w:rPr>
+          <w:i/>
+          <w:szCs w:val="24"/>
+        </w:rPr>
+        <w:t>Hình 1.4.7</w:t>
+      </w:r>
+      <w:r>
+        <w:rPr>
+          <w:i/>
+          <w:szCs w:val="24"/>
+        </w:rPr>
+        <w:t>.1 Biểu đồ trình tự use case</w:t>
+      </w:r>
+      <w:r>
+        <w:rPr>
+          <w:i/>
+          <w:szCs w:val="24"/>
+        </w:rPr>
+        <w:t xml:space="preserve"> Quản lý môn học</w:t>
+      </w:r>
+    </w:p>
+    <w:p>
+      <w:pPr>
+        <w:pStyle w:val="ListParagraph"/>
+        <w:spacing w:after="160" w:line="256" w:lineRule="auto"/>
+        <w:ind w:left="0"/>
+        <w:jc w:val="center"/>
+        <w:rPr>
+          <w:i/>
+          <w:szCs w:val="24"/>
+        </w:rPr>
+      </w:pPr>
+    </w:p>
+    <w:p>
+      <w:pPr>
+        <w:pStyle w:val="ListParagraph"/>
+        <w:numPr>
+          <w:ilvl w:val="3"/>
+          <w:numId w:val="7"/>
+        </w:numPr>
+        <w:spacing w:after="160" w:line="256" w:lineRule="auto"/>
+        <w:outlineLvl w:val="4"/>
+        <w:rPr>
+          <w:b/>
+          <w:sz w:val="26"/>
+          <w:szCs w:val="26"/>
+        </w:rPr>
+      </w:pPr>
+      <w:r>
+        <w:rPr>
+          <w:b/>
+          <w:sz w:val="26"/>
+          <w:szCs w:val="26"/>
+        </w:rPr>
+        <w:t>Biểu đò lớp phân tích</w:t>
+      </w:r>
+    </w:p>
+    <w:p>
+      <w:pPr>
+        <w:spacing w:after="160" w:line="256" w:lineRule="auto"/>
+        <w:rPr>
+          <w:b/>
+          <w:sz w:val="26"/>
+          <w:szCs w:val="26"/>
+        </w:rPr>
+      </w:pPr>
+      <w:r>
+        <w:rPr>
+          <w:noProof/>
+        </w:rPr>
+        <w:lastRenderedPageBreak/>
+        <w:drawing>
+          <wp:inline distT="0" distB="0" distL="0" distR="0" wp14:anchorId="0CED493B" wp14:editId="061F226C">
+            <wp:extent cx="4848225" cy="3316588"/>
+            <wp:effectExtent l="0" t="0" r="0" b="0"/>
+            <wp:docPr id="13" name="Picture 13"/>
+            <wp:cNvGraphicFramePr>
+              <a:graphicFrameLocks xmlns:a="http://schemas.openxmlformats.org/drawingml/2006/main" noChangeAspect="1"/>
+            </wp:cNvGraphicFramePr>
+            <a:graphic xmlns:a="http://schemas.openxmlformats.org/drawingml/2006/main">
+              <a:graphicData uri="http://schemas.openxmlformats.org/drawingml/2006/picture">
+                <pic:pic xmlns:pic="http://schemas.openxmlformats.org/drawingml/2006/picture">
+                  <pic:nvPicPr>
+                    <pic:cNvPr id="1" name=""/>
+                    <pic:cNvPicPr/>
+                  </pic:nvPicPr>
+                  <pic:blipFill>
+                    <a:blip r:embed="rId17"/>
+                    <a:stretch>
+                      <a:fillRect/>
+                    </a:stretch>
+                  </pic:blipFill>
+                  <pic:spPr>
+                    <a:xfrm>
+                      <a:off x="0" y="0"/>
+                      <a:ext cx="4848225" cy="3316588"/>
+                    </a:xfrm>
+                    <a:prstGeom prst="rect">
+                      <a:avLst/>
+                    </a:prstGeom>
+                  </pic:spPr>
+                </pic:pic>
+              </a:graphicData>
+            </a:graphic>
+          </wp:inline>
+        </w:drawing>
+      </w:r>
+    </w:p>
+    <w:p>
+      <w:pPr>
+        <w:jc w:val="center"/>
+        <w:rPr>
+          <w:i/>
+          <w:szCs w:val="24"/>
+        </w:rPr>
+      </w:pPr>
+      <w:r>
+        <w:rPr>
+          <w:i/>
+          <w:szCs w:val="24"/>
+        </w:rPr>
+        <w:t>Hình 1.4.4</w:t>
+      </w:r>
+      <w:r>
+        <w:rPr>
+          <w:i/>
+          <w:szCs w:val="24"/>
+        </w:rPr>
+        <w:t xml:space="preserve">.2 Biểu đồ lớp phân tích use case </w:t>
+      </w:r>
+      <w:r>
+        <w:rPr>
+          <w:i/>
+          <w:szCs w:val="24"/>
+        </w:rPr>
+        <w:t>Quản lý môn học</w:t>
+      </w:r>
+      <w:r>
+        <w:rPr>
+          <w:i/>
+          <w:szCs w:val="24"/>
+        </w:rPr>
+        <w:br/>
+      </w:r>
+    </w:p>
+    <w:p>
+      <w:pPr>
+        <w:spacing w:after="200" w:line="276" w:lineRule="auto"/>
+        <w:rPr>
+          <w:rFonts w:eastAsiaTheme="majorEastAsia" w:cs="Times New Roman"/>
+          <w:b/>
+          <w:sz w:val="28"/>
+          <w:szCs w:val="28"/>
+        </w:rPr>
+      </w:pPr>
+      <w:r>
+        <w:rPr>
+          <w:rFonts w:cs="Times New Roman"/>
+          <w:b/>
+          <w:sz w:val="28"/>
+          <w:szCs w:val="28"/>
+        </w:rPr>
+        <w:br w:type="page"/>
+      </w:r>
+    </w:p>
+    <w:p>
+      <w:pPr>
+        <w:pStyle w:val="Heading2"/>
+        <w:jc w:val="center"/>
+        <w:rPr>
+          <w:rFonts w:ascii="Times New Roman" w:hAnsi="Times New Roman" w:cs="Times New Roman"/>
+          <w:b/>
+          <w:color w:val="auto"/>
+          <w:sz w:val="28"/>
+          <w:szCs w:val="28"/>
+        </w:rPr>
+      </w:pPr>
+      <w:r>
+        <w:rPr>
+          <w:rFonts w:ascii="Times New Roman" w:hAnsi="Times New Roman" w:cs="Times New Roman"/>
+          <w:b/>
+          <w:color w:val="auto"/>
+          <w:sz w:val="28"/>
+          <w:szCs w:val="28"/>
+        </w:rPr>
+        <w:lastRenderedPageBreak/>
+        <w:t>Chương 2: Thiết kế cơ sở dữ liệu</w:t>
+      </w:r>
+    </w:p>
+    <w:p/>
+    <w:p>
+      <w:pPr>
+        <w:pStyle w:val="ListParagraph"/>
+        <w:numPr>
+          <w:ilvl w:val="1"/>
+          <w:numId w:val="17"/>
+        </w:numPr>
+        <w:outlineLvl w:val="2"/>
+        <w:rPr>
+          <w:b/>
+          <w:sz w:val="26"/>
+          <w:szCs w:val="26"/>
+        </w:rPr>
+      </w:pPr>
+      <w:r>
+        <w:rPr>
+          <w:b/>
+          <w:sz w:val="26"/>
+          <w:szCs w:val="26"/>
+        </w:rPr>
+        <w:t>Mô hình dữ liệu quan hệ</w:t>
+      </w:r>
+      <w:r>
+        <w:rPr>
+          <w:noProof/>
+        </w:rPr>
+        <w:drawing>
+          <wp:inline distT="0" distB="0" distL="0" distR="0" wp14:anchorId="73782F5F" wp14:editId="64BE3ACF">
+            <wp:extent cx="5419725" cy="4029075"/>
+            <wp:effectExtent l="0" t="0" r="9525" b="9525"/>
+            <wp:docPr id="29" name="Picture 29"/>
+            <wp:cNvGraphicFramePr>
+              <a:graphicFrameLocks xmlns:a="http://schemas.openxmlformats.org/drawingml/2006/main" noChangeAspect="1"/>
+            </wp:cNvGraphicFramePr>
+            <a:graphic xmlns:a="http://schemas.openxmlformats.org/drawingml/2006/main">
+              <a:graphicData uri="http://schemas.openxmlformats.org/drawingml/2006/picture">
+                <pic:pic xmlns:pic="http://schemas.openxmlformats.org/drawingml/2006/picture">
+                  <pic:nvPicPr>
+                    <pic:cNvPr id="0" name=""/>
+                    <pic:cNvPicPr/>
+                  </pic:nvPicPr>
+                  <pic:blipFill>
+                    <a:blip r:embed="rId18"/>
+                    <a:stretch>
+                      <a:fillRect/>
+                    </a:stretch>
+                  </pic:blipFill>
+                  <pic:spPr>
+                    <a:xfrm>
+                      <a:off x="0" y="0"/>
                       <a:ext cx="5419725" cy="4029075"/>
                     </a:xfrm>
                     <a:prstGeom prst="rect">
@@ -8272,7 +8420,6 @@
       <w:r>
         <w:rPr>
           <w:noProof/>
-          <w:lang w:eastAsia="zh-CN"/>
         </w:rPr>
         <w:drawing>
           <wp:inline distT="0" distB="0" distL="0" distR="0" wp14:anchorId="70E2F53B" wp14:editId="4DE6D710">
@@ -8290,7 +8437,7 @@
                     <pic:cNvPicPr/>
                   </pic:nvPicPr>
                   <pic:blipFill>
-                    <a:blip r:embed="rId17"/>
+                    <a:blip r:embed="rId19"/>
                     <a:stretch>
                       <a:fillRect/>
                     </a:stretch>
@@ -8397,7 +8544,6 @@
       <w:r>
         <w:rPr>
           <w:noProof/>
-          <w:lang w:eastAsia="zh-CN"/>
         </w:rPr>
         <w:drawing>
           <wp:inline distT="0" distB="0" distL="0" distR="0" wp14:anchorId="2BD559C1" wp14:editId="32E10BE5">
@@ -8415,7 +8561,7 @@
                     <pic:cNvPicPr/>
                   </pic:nvPicPr>
                   <pic:blipFill>
-                    <a:blip r:embed="rId18"/>
+                    <a:blip r:embed="rId20"/>
                     <a:stretch>
                       <a:fillRect/>
                     </a:stretch>
@@ -8494,7 +8640,6 @@
       <w:r>
         <w:rPr>
           <w:noProof/>
-          <w:lang w:eastAsia="zh-CN"/>
         </w:rPr>
         <w:lastRenderedPageBreak/>
         <w:drawing>
@@ -8513,7 +8658,7 @@
                     <pic:cNvPicPr/>
                   </pic:nvPicPr>
                   <pic:blipFill>
-                    <a:blip r:embed="rId19"/>
+                    <a:blip r:embed="rId21"/>
                     <a:stretch>
                       <a:fillRect/>
                     </a:stretch>
@@ -8595,7 +8740,6 @@
       <w:r>
         <w:rPr>
           <w:noProof/>
-          <w:lang w:eastAsia="zh-CN"/>
         </w:rPr>
         <w:drawing>
           <wp:inline distT="0" distB="0" distL="0" distR="0" wp14:anchorId="41D2699C" wp14:editId="402A62BC">
@@ -8613,7 +8757,7 @@
                     <pic:cNvPicPr/>
                   </pic:nvPicPr>
                   <pic:blipFill>
-                    <a:blip r:embed="rId20"/>
+                    <a:blip r:embed="rId22"/>
                     <a:stretch>
                       <a:fillRect/>
                     </a:stretch>
@@ -8690,7 +8834,6 @@
       <w:r>
         <w:rPr>
           <w:noProof/>
-          <w:lang w:eastAsia="zh-CN"/>
         </w:rPr>
         <w:drawing>
           <wp:inline distT="0" distB="0" distL="0" distR="0" wp14:anchorId="351A90B4" wp14:editId="572E0B07">
@@ -8708,7 +8851,7 @@
                     <pic:cNvPicPr/>
                   </pic:nvPicPr>
                   <pic:blipFill>
-                    <a:blip r:embed="rId21"/>
+                    <a:blip r:embed="rId23"/>
                     <a:stretch>
                       <a:fillRect/>
                     </a:stretch>
@@ -8801,7 +8944,7 @@
     </w:p>
     <w:p/>
     <w:sectPr>
-      <w:footerReference w:type="default" r:id="rId22"/>
+      <w:footerReference w:type="default" r:id="rId24"/>
       <w:pgSz w:w="11907" w:h="16840" w:code="9"/>
       <w:pgMar w:top="1134" w:right="1134" w:bottom="1134" w:left="1701" w:header="720" w:footer="720" w:gutter="0"/>
       <w:pgNumType w:start="1"/>
@@ -8812,8 +8955,27 @@
 </w:document>
 </file>
 
+<file path=word/endnotes.xml><?xml version="1.0" encoding="utf-8"?>
+<w:endnotes xmlns:wpc="http://schemas.microsoft.com/office/word/2010/wordprocessingCanvas" xmlns:cx="http://schemas.microsoft.com/office/drawing/2014/chartex" xmlns:mc="http://schemas.openxmlformats.org/markup-compatibility/2006" xmlns:o="urn:schemas-microsoft-com:office:office" xmlns:r="http://schemas.openxmlformats.org/officeDocument/2006/relationships" xmlns:m="http://schemas.openxmlformats.org/officeDocument/2006/math" xmlns:v="urn:schemas-microsoft-com:vml" xmlns:wp14="http://schemas.microsoft.com/office/word/2010/wordprocessingDrawing" xmlns:wp="http://schemas.openxmlformats.org/drawingml/2006/wordprocessingDrawing" xmlns:w10="urn:schemas-microsoft-com:office:word" xmlns:w="http://schemas.openxmlformats.org/wordprocessingml/2006/main" xmlns:w14="http://schemas.microsoft.com/office/word/2010/wordml" xmlns:w15="http://schemas.microsoft.com/office/word/2012/wordml" xmlns:w16se="http://schemas.microsoft.com/office/word/2015/wordml/symex" xmlns:wpg="http://schemas.microsoft.com/office/word/2010/wordprocessingGroup" xmlns:wpi="http://schemas.microsoft.com/office/word/2010/wordprocessingInk" xmlns:wne="http://schemas.microsoft.com/office/word/2006/wordml" xmlns:wps="http://schemas.microsoft.com/office/word/2010/wordprocessingShape" mc:Ignorable="w14 w15 w16se wp14">
+  <w:endnote w:type="separator" w:id="-1">
+    <w:p>
+      <w:r>
+        <w:separator/>
+      </w:r>
+    </w:p>
+  </w:endnote>
+  <w:endnote w:type="continuationSeparator" w:id="0">
+    <w:p>
+      <w:r>
+        <w:continuationSeparator/>
+      </w:r>
+    </w:p>
+  </w:endnote>
+</w:endnotes>
+</file>
+
 <file path=word/footer1.xml><?xml version="1.0" encoding="utf-8"?>
-<w:ftr xmlns:wpc="http://schemas.microsoft.com/office/word/2010/wordprocessingCanvas" xmlns:mc="http://schemas.openxmlformats.org/markup-compatibility/2006" xmlns:o="urn:schemas-microsoft-com:office:office" xmlns:r="http://schemas.openxmlformats.org/officeDocument/2006/relationships" xmlns:m="http://schemas.openxmlformats.org/officeDocument/2006/math" xmlns:v="urn:schemas-microsoft-com:vml" xmlns:wp14="http://schemas.microsoft.com/office/word/2010/wordprocessingDrawing" xmlns:wp="http://schemas.openxmlformats.org/drawingml/2006/wordprocessingDrawing" xmlns:w10="urn:schemas-microsoft-com:office:word" xmlns:w="http://schemas.openxmlformats.org/wordprocessingml/2006/main" xmlns:w14="http://schemas.microsoft.com/office/word/2010/wordml" xmlns:w15="http://schemas.microsoft.com/office/word/2012/wordml" xmlns:wpg="http://schemas.microsoft.com/office/word/2010/wordprocessingGroup" xmlns:wpi="http://schemas.microsoft.com/office/word/2010/wordprocessingInk" xmlns:wne="http://schemas.microsoft.com/office/word/2006/wordml" xmlns:wps="http://schemas.microsoft.com/office/word/2010/wordprocessingShape" mc:Ignorable="w14 w15 wp14">
+<w:ftr xmlns:wpc="http://schemas.microsoft.com/office/word/2010/wordprocessingCanvas" xmlns:cx="http://schemas.microsoft.com/office/drawing/2014/chartex" xmlns:mc="http://schemas.openxmlformats.org/markup-compatibility/2006" xmlns:o="urn:schemas-microsoft-com:office:office" xmlns:r="http://schemas.openxmlformats.org/officeDocument/2006/relationships" xmlns:m="http://schemas.openxmlformats.org/officeDocument/2006/math" xmlns:v="urn:schemas-microsoft-com:vml" xmlns:wp14="http://schemas.microsoft.com/office/word/2010/wordprocessingDrawing" xmlns:wp="http://schemas.openxmlformats.org/drawingml/2006/wordprocessingDrawing" xmlns:w10="urn:schemas-microsoft-com:office:word" xmlns:w="http://schemas.openxmlformats.org/wordprocessingml/2006/main" xmlns:w14="http://schemas.microsoft.com/office/word/2010/wordml" xmlns:w15="http://schemas.microsoft.com/office/word/2012/wordml" xmlns:w16se="http://schemas.microsoft.com/office/word/2015/wordml/symex" xmlns:wpg="http://schemas.microsoft.com/office/word/2010/wordprocessingGroup" xmlns:wpi="http://schemas.microsoft.com/office/word/2010/wordprocessingInk" xmlns:wne="http://schemas.microsoft.com/office/word/2006/wordml" xmlns:wps="http://schemas.microsoft.com/office/word/2010/wordprocessingShape" mc:Ignorable="w14 w15 w16se wp14">
   <w:p>
     <w:pPr>
       <w:pStyle w:val="Footer"/>
@@ -8855,7 +9017,7 @@
         <w:noProof/>
         <w:color w:val="5B9BD5" w:themeColor="accent1"/>
       </w:rPr>
-      <w:t>4</w:t>
+      <w:t>8</w:t>
     </w:r>
     <w:r>
       <w:rPr>
@@ -8874,8 +9036,27 @@
 </w:ftr>
 </file>
 
+<file path=word/footnotes.xml><?xml version="1.0" encoding="utf-8"?>
+<w:footnotes xmlns:wpc="http://schemas.microsoft.com/office/word/2010/wordprocessingCanvas" xmlns:cx="http://schemas.microsoft.com/office/drawing/2014/chartex" xmlns:mc="http://schemas.openxmlformats.org/markup-compatibility/2006" xmlns:o="urn:schemas-microsoft-com:office:office" xmlns:r="http://schemas.openxmlformats.org/officeDocument/2006/relationships" xmlns:m="http://schemas.openxmlformats.org/officeDocument/2006/math" xmlns:v="urn:schemas-microsoft-com:vml" xmlns:wp14="http://schemas.microsoft.com/office/word/2010/wordprocessingDrawing" xmlns:wp="http://schemas.openxmlformats.org/drawingml/2006/wordprocessingDrawing" xmlns:w10="urn:schemas-microsoft-com:office:word" xmlns:w="http://schemas.openxmlformats.org/wordprocessingml/2006/main" xmlns:w14="http://schemas.microsoft.com/office/word/2010/wordml" xmlns:w15="http://schemas.microsoft.com/office/word/2012/wordml" xmlns:w16se="http://schemas.microsoft.com/office/word/2015/wordml/symex" xmlns:wpg="http://schemas.microsoft.com/office/word/2010/wordprocessingGroup" xmlns:wpi="http://schemas.microsoft.com/office/word/2010/wordprocessingInk" xmlns:wne="http://schemas.microsoft.com/office/word/2006/wordml" xmlns:wps="http://schemas.microsoft.com/office/word/2010/wordprocessingShape" mc:Ignorable="w14 w15 w16se wp14">
+  <w:footnote w:type="separator" w:id="-1">
+    <w:p>
+      <w:r>
+        <w:separator/>
+      </w:r>
+    </w:p>
+  </w:footnote>
+  <w:footnote w:type="continuationSeparator" w:id="0">
+    <w:p>
+      <w:r>
+        <w:continuationSeparator/>
+      </w:r>
+    </w:p>
+  </w:footnote>
+</w:footnotes>
+</file>
+
 <file path=word/numbering.xml><?xml version="1.0" encoding="utf-8"?>
-<w:numbering xmlns:wpc="http://schemas.microsoft.com/office/word/2010/wordprocessingCanvas" xmlns:mc="http://schemas.openxmlformats.org/markup-compatibility/2006" xmlns:o="urn:schemas-microsoft-com:office:office" xmlns:r="http://schemas.openxmlformats.org/officeDocument/2006/relationships" xmlns:m="http://schemas.openxmlformats.org/officeDocument/2006/math" xmlns:v="urn:schemas-microsoft-com:vml" xmlns:wp14="http://schemas.microsoft.com/office/word/2010/wordprocessingDrawing" xmlns:wp="http://schemas.openxmlformats.org/drawingml/2006/wordprocessingDrawing" xmlns:w10="urn:schemas-microsoft-com:office:word" xmlns:w="http://schemas.openxmlformats.org/wordprocessingml/2006/main" xmlns:w14="http://schemas.microsoft.com/office/word/2010/wordml" xmlns:w15="http://schemas.microsoft.com/office/word/2012/wordml" xmlns:wpg="http://schemas.microsoft.com/office/word/2010/wordprocessingGroup" xmlns:wpi="http://schemas.microsoft.com/office/word/2010/wordprocessingInk" xmlns:wne="http://schemas.microsoft.com/office/word/2006/wordml" xmlns:wps="http://schemas.microsoft.com/office/word/2010/wordprocessingShape" mc:Ignorable="w14 w15 wp14">
+<w:numbering xmlns:wpc="http://schemas.microsoft.com/office/word/2010/wordprocessingCanvas" xmlns:cx="http://schemas.microsoft.com/office/drawing/2014/chartex" xmlns:mc="http://schemas.openxmlformats.org/markup-compatibility/2006" xmlns:o="urn:schemas-microsoft-com:office:office" xmlns:r="http://schemas.openxmlformats.org/officeDocument/2006/relationships" xmlns:m="http://schemas.openxmlformats.org/officeDocument/2006/math" xmlns:v="urn:schemas-microsoft-com:vml" xmlns:wp14="http://schemas.microsoft.com/office/word/2010/wordprocessingDrawing" xmlns:wp="http://schemas.openxmlformats.org/drawingml/2006/wordprocessingDrawing" xmlns:w10="urn:schemas-microsoft-com:office:word" xmlns:w="http://schemas.openxmlformats.org/wordprocessingml/2006/main" xmlns:w14="http://schemas.microsoft.com/office/word/2010/wordml" xmlns:w15="http://schemas.microsoft.com/office/word/2012/wordml" xmlns:w16se="http://schemas.microsoft.com/office/word/2015/wordml/symex" xmlns:wpg="http://schemas.microsoft.com/office/word/2010/wordprocessingGroup" xmlns:wpi="http://schemas.microsoft.com/office/word/2010/wordprocessingInk" xmlns:wne="http://schemas.microsoft.com/office/word/2006/wordml" xmlns:wps="http://schemas.microsoft.com/office/word/2010/wordprocessingShape" mc:Ignorable="w14 w15 w16se wp14">
   <w:abstractNum w:abstractNumId="0" w15:restartNumberingAfterBreak="0">
     <w:nsid w:val="00933318"/>
     <w:multiLevelType w:val="hybridMultilevel"/>
@@ -10910,7 +11091,7 @@
 </file>
 
 <file path=word/styles.xml><?xml version="1.0" encoding="utf-8"?>
-<w:styles xmlns:mc="http://schemas.openxmlformats.org/markup-compatibility/2006" xmlns:r="http://schemas.openxmlformats.org/officeDocument/2006/relationships" xmlns:w="http://schemas.openxmlformats.org/wordprocessingml/2006/main" xmlns:w14="http://schemas.microsoft.com/office/word/2010/wordml" xmlns:w15="http://schemas.microsoft.com/office/word/2012/wordml" mc:Ignorable="w14 w15">
+<w:styles xmlns:mc="http://schemas.openxmlformats.org/markup-compatibility/2006" xmlns:r="http://schemas.openxmlformats.org/officeDocument/2006/relationships" xmlns:w="http://schemas.openxmlformats.org/wordprocessingml/2006/main" xmlns:w14="http://schemas.microsoft.com/office/word/2010/wordml" xmlns:w15="http://schemas.microsoft.com/office/word/2012/wordml" xmlns:w16se="http://schemas.microsoft.com/office/word/2015/wordml/symex" mc:Ignorable="w14 w15 w16se">
   <w:docDefaults>
     <w:rPrDefault>
       <w:rPr>

</xml_diff>